<commit_message>
Update Appendix C: Revise Cohen's d formula representation for clarity
</commit_message>
<xml_diff>
--- a/docs/APPENDIX_C_COHENS_D_EFFECT_SIZE.docx
+++ b/docs/APPENDIX_C_COHENS_D_EFFECT_SIZE.docx
@@ -64,55 +64,14 @@
     </w:p>
     <w:p>
       <w:pPr>
-        <w:pStyle w:val="BodyText"/>
-      </w:pPr>
-      <m:oMathPara>
-        <m:oMathParaPr>
-          <m:jc m:val="center"/>
-        </m:oMathParaPr>
-        <m:oMath>
-          <m:r>
-            <m:t>d</m:t>
-          </m:r>
-          <m:r>
-            <m:rPr>
-              <m:sty m:val="p"/>
-            </m:rPr>
-            <m:t>=</m:t>
-          </m:r>
-          <m:f>
-            <m:fPr>
-              <m:type m:val="bar"/>
-            </m:fPr>
-            <m:num>
-              <m:acc>
-                <m:accPr>
-                  <m:chr m:val="‾"/>
-                </m:accPr>
-                <m:e>
-                  <m:r>
-                    <m:t>D</m:t>
-                  </m:r>
-                </m:e>
-              </m:acc>
-            </m:num>
-            <m:den>
-              <m:sSub>
-                <m:e>
-                  <m:r>
-                    <m:t>s</m:t>
-                  </m:r>
-                </m:e>
-                <m:sub>
-                  <m:r>
-                    <m:t>D</m:t>
-                  </m:r>
-                </m:sub>
-              </m:sSub>
-            </m:den>
-          </m:f>
-        </m:oMath>
-      </m:oMathPara>
+        <w:pStyle w:val="SourceCode"/>
+      </w:pPr>
+      <w:r>
+        <w:rPr>
+          <w:rStyle w:val="VerbatimChar"/>
+        </w:rPr>
+        <w:t xml:space="preserve">d = mean(differences) / std(differences)</w:t>
+      </w:r>
     </w:p>
     <w:p>
       <w:pPr>
@@ -130,23 +89,18 @@
       <w:r>
         <w:t xml:space="preserve"> </w:t>
       </w:r>
-      <m:oMath>
-        <m:acc>
-          <m:accPr>
-            <m:chr m:val="‾"/>
-          </m:accPr>
-          <m:e>
-            <m:r>
-              <m:t>D</m:t>
-            </m:r>
-          </m:e>
-        </m:acc>
-      </m:oMath>
+      <w:r>
+        <w:rPr>
+          <w:b/>
+          <w:bCs/>
+        </w:rPr>
+        <w:t xml:space="preserve">differences</w:t>
+      </w:r>
       <w:r>
         <w:t xml:space="preserve"> </w:t>
       </w:r>
       <w:r>
-        <w:t xml:space="preserve">= Mean of the difference scores (Model A F1 - Model B F1 per field)</w:t>
+        <w:t xml:space="preserve">= Model A F1 score minus Model B F1 score, computed for each field</w:t>
       </w:r>
       <w:r>
         <w:t xml:space="preserve"> </w:t>
@@ -157,20 +111,35 @@
       <w:r>
         <w:t xml:space="preserve"> </w:t>
       </w:r>
-      <m:oMath>
-        <m:sSub>
-          <m:e>
-            <m:r>
-              <m:t>s</m:t>
-            </m:r>
-          </m:e>
-          <m:sub>
-            <m:r>
-              <m:t>D</m:t>
-            </m:r>
-          </m:sub>
-        </m:sSub>
-      </m:oMath>
+      <w:r>
+        <w:rPr>
+          <w:b/>
+          <w:bCs/>
+        </w:rPr>
+        <w:t xml:space="preserve">mean(differences)</w:t>
+      </w:r>
+      <w:r>
+        <w:t xml:space="preserve"> </w:t>
+      </w:r>
+      <w:r>
+        <w:t xml:space="preserve">= Average of these difference scores across all fields</w:t>
+      </w:r>
+      <w:r>
+        <w:t xml:space="preserve"> </w:t>
+      </w:r>
+      <w:r>
+        <w:t xml:space="preserve">-</w:t>
+      </w:r>
+      <w:r>
+        <w:t xml:space="preserve"> </w:t>
+      </w:r>
+      <w:r>
+        <w:rPr>
+          <w:b/>
+          <w:bCs/>
+        </w:rPr>
+        <w:t xml:space="preserve">std(differences)</w:t>
+      </w:r>
       <w:r>
         <w:t xml:space="preserve"> </w:t>
       </w:r>

</xml_diff>